<commit_message>
Se agrega la funcion para el oficio Mandamiento de pago sigobius y funciona el cambio de numero a letras OK
</commit_message>
<xml_diff>
--- a/output/templates_GCC/Persuasivo_834954-0.docx
+++ b/output/templates_GCC/Persuasivo_834954-0.docx
@@ -124,6 +124,7 @@
           <w:color w:val="000000"/>
           <w:sz w:val="20"/>
           <w:szCs w:val="20"/>
+          <w:u w:val="single"/>
         </w:rPr>
       </w:pPr>
     </w:p>
@@ -263,6 +264,7 @@
     <w:p>
       <w:pPr>
         <w:spacing w:after="0" w:line="240" w:lineRule="auto"/>
+        <w:ind w:left="708" w:hanging="708"/>
         <w:rPr>
           <w:rFonts w:ascii="Arial" w:eastAsia="Times New Roman" w:hAnsi="Arial" w:cs="Arial"/>
           <w:sz w:val="20"/>
@@ -874,7 +876,7 @@
           <w:sz w:val="20"/>
           <w:lang w:eastAsia="es-CO"/>
         </w:rPr>
-        <w:t>${ObligacionLetras}</w:t>
+        <w:t>UN MILLON CUATROCIENTOS CINCUENTA Y DOS MIL DOSCIENTOS VEINTISIETE PESOS M/CTE </w:t>
       </w:r>
       <w:r>
         <w:rPr>
@@ -2931,7 +2933,7 @@
           <w:sz w:val="20"/>
           <w:szCs w:val="20"/>
         </w:rPr>
-        <w:t/>
+        <w:t>Abogada Ejecutora</w:t>
       </w:r>
       <w:r>
         <w:rPr>
@@ -3105,7 +3107,7 @@
           <w:sz w:val="21"/>
           <w:szCs w:val="21"/>
         </w:rPr>
-        <w:t xml:space="preserve">El señor </w:t>
+        <w:t xml:space="preserve">El </w:t>
       </w:r>
       <w:bookmarkStart w:id="0" w:name="_Hlk19541135"/>
       <w:r>
@@ -3114,6 +3116,14 @@
           <w:sz w:val="21"/>
           <w:szCs w:val="21"/>
         </w:rPr>
+        <w:t>la señora </w:t>
+      </w:r>
+      <w:r>
+        <w:rPr>
+          <w:rFonts w:ascii="Arial" w:hAnsi="Arial" w:cs="Arial"/>
+          <w:sz w:val="21"/>
+          <w:szCs w:val="21"/>
+        </w:rPr>
         <w:fldChar w:fldCharType="begin"/>
       </w:r>
       <w:r>
@@ -3287,7 +3297,7 @@
           <w:sz w:val="21"/>
           <w:szCs w:val="21"/>
         </w:rPr>
-        <w:t>${Ciudad}</w:t>
+        <w:t>Bogotá D.C</w:t>
       </w:r>
       <w:r>
         <w:rPr>

</xml_diff>